<commit_message>
added supplier to shopping list
</commit_message>
<xml_diff>
--- a/api/shoppingListInput.docx
+++ b/api/shoppingListInput.docx
@@ -45,16 +45,12 @@
                 <w:sz w:val="22"/>
               </w:rPr>
             </w:pPr>
-            <w:bookmarkStart w:id="0" w:name="_GoBack"/>
-            <w:bookmarkEnd w:id="0"/>
-            <w:proofErr w:type="spellStart"/>
             <w:r>
               <w:rPr>
                 <w:sz w:val="22"/>
               </w:rPr>
               <w:t>SkuNo</w:t>
             </w:r>
-            <w:proofErr w:type="spellEnd"/>
           </w:p>
         </w:tc>
         <w:tc>
@@ -366,14 +362,7 @@
               <w:rPr>
                 <w:sz w:val="20"/>
               </w:rPr>
-              <w:t>{#</w:t>
-            </w:r>
-            <w:proofErr w:type="gramStart"/>
-            <w:r>
-              <w:rPr>
-                <w:sz w:val="20"/>
-              </w:rPr>
-              <w:t>cart}</w:t>
+              <w:t>{#cart}</w:t>
             </w:r>
             <w:r>
               <w:rPr>
@@ -381,20 +370,11 @@
               </w:rPr>
               <w:t>{</w:t>
             </w:r>
-            <w:proofErr w:type="spellStart"/>
-            <w:proofErr w:type="gramEnd"/>
             <w:r>
               <w:rPr>
                 <w:sz w:val="20"/>
               </w:rPr>
-              <w:t>sku</w:t>
-            </w:r>
-            <w:proofErr w:type="spellEnd"/>
-            <w:r>
-              <w:rPr>
-                <w:sz w:val="20"/>
-              </w:rPr>
-              <w:t>}</w:t>
+              <w:t>sku}</w:t>
             </w:r>
           </w:p>
           <w:p>
@@ -553,6 +533,30 @@
                 <w:sz w:val="20"/>
               </w:rPr>
               <w:t>{description}</w:t>
+            </w:r>
+          </w:p>
+          <w:p>
+            <w:pPr>
+              <w:spacing w:line="240" w:lineRule="auto"/>
+              <w:contextualSpacing/>
+              <w:jc w:val="center"/>
+              <w:rPr>
+                <w:sz w:val="20"/>
+              </w:rPr>
+            </w:pPr>
+            <w:r>
+              <w:rPr>
+                <w:sz w:val="20"/>
+              </w:rPr>
+              <w:t>{supplier</w:t>
+            </w:r>
+            <w:bookmarkStart w:id="0" w:name="_GoBack"/>
+            <w:bookmarkEnd w:id="0"/>
+            <w:r>
+              <w:rPr>
+                <w:sz w:val="20"/>
+              </w:rPr>
+              <w:t>}</w:t>
             </w:r>
           </w:p>
           <w:p>
@@ -799,23 +803,7 @@
                 <w:sz w:val="20"/>
                 <w:szCs w:val="20"/>
               </w:rPr>
-              <w:t>{</w:t>
-            </w:r>
-            <w:proofErr w:type="spellStart"/>
-            <w:r>
-              <w:rPr>
-                <w:sz w:val="20"/>
-                <w:szCs w:val="20"/>
-              </w:rPr>
-              <w:t>uom</w:t>
-            </w:r>
-            <w:proofErr w:type="spellEnd"/>
-            <w:r>
-              <w:rPr>
-                <w:sz w:val="20"/>
-                <w:szCs w:val="20"/>
-              </w:rPr>
-              <w:t>}</w:t>
+              <w:t>{uom}</w:t>
             </w:r>
           </w:p>
           <w:p>
@@ -961,23 +949,7 @@
                 <w:sz w:val="20"/>
                 <w:szCs w:val="20"/>
               </w:rPr>
-              <w:t>{</w:t>
-            </w:r>
-            <w:proofErr w:type="spellStart"/>
-            <w:r>
-              <w:rPr>
-                <w:sz w:val="20"/>
-                <w:szCs w:val="20"/>
-              </w:rPr>
-              <w:t>mtl</w:t>
-            </w:r>
-            <w:proofErr w:type="spellEnd"/>
-            <w:r>
-              <w:rPr>
-                <w:sz w:val="20"/>
-                <w:szCs w:val="20"/>
-              </w:rPr>
-              <w:t>}{/cart}</w:t>
+              <w:t>{mtl}{/cart}</w:t>
             </w:r>
           </w:p>
           <w:p>
@@ -1623,15 +1595,7 @@
                             <w:contextualSpacing/>
                           </w:pPr>
                           <w:r>
-                            <w:t>{</w:t>
-                          </w:r>
-                          <w:proofErr w:type="spellStart"/>
-                          <w:r>
-                            <w:t>quoteNo</w:t>
-                          </w:r>
-                          <w:proofErr w:type="spellEnd"/>
-                          <w:r>
-                            <w:t>}</w:t>
+                            <w:t>{quoteNo}</w:t>
                           </w:r>
                         </w:p>
                         <w:p/>
@@ -2721,7 +2685,7 @@
 </file>
 
 <file path=customXml/itemProps1.xml><?xml version="1.0" encoding="utf-8"?>
-<ds:datastoreItem xmlns:ds="http://schemas.openxmlformats.org/officeDocument/2006/customXml" ds:itemID="{54B66649-86C0-914B-A2C0-B8F47E63AA9F}">
+<ds:datastoreItem xmlns:ds="http://schemas.openxmlformats.org/officeDocument/2006/customXml" ds:itemID="{B390AD9E-8173-5646-BCF7-986759E24E99}">
   <ds:schemaRefs>
     <ds:schemaRef ds:uri="http://schemas.openxmlformats.org/officeDocument/2006/bibliography"/>
   </ds:schemaRefs>

</xml_diff>